<commit_message>
modified the note-file *.docx
</commit_message>
<xml_diff>
--- a/申报答辩札记.docx
+++ b/申报答辩札记.docx
@@ -123,18 +123,7 @@
           <w:szCs w:val="24"/>
           <w:lang w:val="en-US" w:eastAsia="zh-CN"/>
         </w:rPr>
-        <w:t>：李春华（A）、殷文斐（</w:t>
-      </w:r>
-      <w:bookmarkStart w:id="0" w:name="_GoBack"/>
-      <w:bookmarkEnd w:id="0"/>
-      <w:r>
-        <w:rPr>
-          <w:rFonts w:hint="eastAsia"/>
-          <w:sz w:val="24"/>
-          <w:szCs w:val="24"/>
-          <w:lang w:val="en-US" w:eastAsia="zh-CN"/>
-        </w:rPr>
-        <w:t>B）、姜烨（C）、蒋兆能（D，我们团队的整个答辩过程不在现场）</w:t>
+        <w:t>：李春华（A）、殷文斐（B）、姜烨（C）、蒋兆能（D，我们团队的整个答辩过程不在现场）</w:t>
       </w:r>
     </w:p>
     <w:p>
@@ -1014,7 +1003,18 @@
           <w:szCs w:val="24"/>
           <w:lang w:val="en-US" w:eastAsia="zh-CN"/>
         </w:rPr>
-        <w:t>一出门，尧铖说：“兄弟你也太猛了吧，你还不如自己上。”关于为什么我一开始就作答辩主讲这一点，我有自己的考量，在此不赘述。走几步后，我们在拐角处遇到郭立程一队，我没有控制好自己的情绪，大声道：“完美！哈哈哈！”旁边的几个人包括小姐姐都看着我——“看我？我无所谓！”</w:t>
+        <w:t>一出门，尧铖说：“兄弟你也太猛了吧，你还不如自己上。”关于为什么我不</w:t>
+      </w:r>
+      <w:bookmarkStart w:id="0" w:name="_GoBack"/>
+      <w:bookmarkEnd w:id="0"/>
+      <w:r>
+        <w:rPr>
+          <w:rFonts w:hint="eastAsia"/>
+          <w:sz w:val="24"/>
+          <w:szCs w:val="24"/>
+          <w:lang w:val="en-US" w:eastAsia="zh-CN"/>
+        </w:rPr>
+        <w:t>一开始就作答辩主讲这一点，我有自己的考量，在此不赘述。走几步后，我们在拐角处遇到郭立程一队，我没有控制好自己的情绪，大声道：“完美！哈哈哈！”旁边的几个人包括小姐姐都看着我——“看我？我无所谓！”</w:t>
       </w:r>
     </w:p>
     <w:p>
@@ -1185,7 +1185,7 @@
     <w:lsdException w:unhideWhenUsed="0" w:uiPriority="0" w:semiHidden="0" w:name="HTML Sample"/>
     <w:lsdException w:unhideWhenUsed="0" w:uiPriority="0" w:semiHidden="0" w:name="HTML Typewriter"/>
     <w:lsdException w:unhideWhenUsed="0" w:uiPriority="0" w:semiHidden="0" w:name="HTML Variable"/>
-    <w:lsdException w:unhideWhenUsed="0" w:uiPriority="0" w:name="Normal Table"/>
+    <w:lsdException w:qFormat="1" w:unhideWhenUsed="0" w:uiPriority="0" w:name="Normal Table"/>
     <w:lsdException w:unhideWhenUsed="0" w:uiPriority="0" w:semiHidden="0" w:name="annotation subject"/>
     <w:lsdException w:unhideWhenUsed="0" w:uiPriority="0" w:semiHidden="0" w:name="Table Simple 1"/>
     <w:lsdException w:unhideWhenUsed="0" w:uiPriority="0" w:semiHidden="0" w:name="Table Simple 2"/>
@@ -1356,6 +1356,7 @@
   <w:style w:type="table" w:default="1" w:styleId="2">
     <w:name w:val="Normal Table"/>
     <w:semiHidden/>
+    <w:qFormat/>
     <w:uiPriority w:val="0"/>
     <w:tblPr>
       <w:tblLayout w:type="fixed"/>

</xml_diff>